<commit_message>
Print in progress + CVs
</commit_message>
<xml_diff>
--- a/src/assets/cv/Andrew-Jones-v13.docx
+++ b/src/assets/cv/Andrew-Jones-v13.docx
@@ -1,6 +1,6 @@
 
 <file path=word/document.xml><?xml version="1.0" encoding="utf-8"?>
-<w:document xmlns:wpc="http://schemas.microsoft.com/office/word/2010/wordprocessingCanvas" xmlns:cx="http://schemas.microsoft.com/office/drawing/2014/chartex" xmlns:cx1="http://schemas.microsoft.com/office/drawing/2015/9/8/chartex" xmlns:cx2="http://schemas.microsoft.com/office/drawing/2015/10/21/chartex" xmlns:cx3="http://schemas.microsoft.com/office/drawing/2016/5/9/chartex" xmlns:cx4="http://schemas.microsoft.com/office/drawing/2016/5/10/chartex" xmlns:cx5="http://schemas.microsoft.com/office/drawing/2016/5/11/chartex" xmlns:cx6="http://schemas.microsoft.com/office/drawing/2016/5/12/chartex" xmlns:cx7="http://schemas.microsoft.com/office/drawing/2016/5/13/chartex" xmlns:cx8="http://schemas.microsoft.com/office/drawing/2016/5/14/chartex" xmlns:mc="http://schemas.openxmlformats.org/markup-compatibility/2006" xmlns:aink="http://schemas.microsoft.com/office/drawing/2016/ink" xmlns:am3d="http://schemas.microsoft.com/office/drawing/2017/model3d" xmlns:o="urn:schemas-microsoft-com:office:office" xmlns:r="http://schemas.openxmlformats.org/officeDocument/2006/relationships" xmlns:m="http://schemas.openxmlformats.org/officeDocument/2006/math" xmlns:v="urn:schemas-microsoft-com:vml" xmlns:wp14="http://schemas.microsoft.com/office/word/2010/wordprocessingDrawing" xmlns:wp="http://schemas.openxmlformats.org/drawingml/2006/wordprocessingDrawing" xmlns:w10="urn:schemas-microsoft-com:office:word" xmlns:w="http://schemas.openxmlformats.org/wordprocessingml/2006/main" xmlns:w14="http://schemas.microsoft.com/office/word/2010/wordml" xmlns:w15="http://schemas.microsoft.com/office/word/2012/wordml" xmlns:w16cid="http://schemas.microsoft.com/office/word/2016/wordml/cid" xmlns:w16se="http://schemas.microsoft.com/office/word/2015/wordml/symex" xmlns:wpg="http://schemas.microsoft.com/office/word/2010/wordprocessingGroup" xmlns:wpi="http://schemas.microsoft.com/office/word/2010/wordprocessingInk" xmlns:wne="http://schemas.microsoft.com/office/word/2006/wordml" xmlns:wps="http://schemas.microsoft.com/office/word/2010/wordprocessingShape" mc:Ignorable="w14 w15 w16se w16cid wp14">
+<w:document xmlns:wpc="http://schemas.microsoft.com/office/word/2010/wordprocessingCanvas" xmlns:cx="http://schemas.microsoft.com/office/drawing/2014/chartex" xmlns:cx1="http://schemas.microsoft.com/office/drawing/2015/9/8/chartex" xmlns:cx2="http://schemas.microsoft.com/office/drawing/2015/10/21/chartex" xmlns:cx3="http://schemas.microsoft.com/office/drawing/2016/5/9/chartex" xmlns:cx4="http://schemas.microsoft.com/office/drawing/2016/5/10/chartex" xmlns:cx5="http://schemas.microsoft.com/office/drawing/2016/5/11/chartex" xmlns:cx6="http://schemas.microsoft.com/office/drawing/2016/5/12/chartex" xmlns:cx7="http://schemas.microsoft.com/office/drawing/2016/5/13/chartex" xmlns:cx8="http://schemas.microsoft.com/office/drawing/2016/5/14/chartex" xmlns:mc="http://schemas.openxmlformats.org/markup-compatibility/2006" xmlns:aink="http://schemas.microsoft.com/office/drawing/2016/ink" xmlns:am3d="http://schemas.microsoft.com/office/drawing/2017/model3d" xmlns:o="urn:schemas-microsoft-com:office:office" xmlns:r="http://schemas.openxmlformats.org/officeDocument/2006/relationships" xmlns:m="http://schemas.openxmlformats.org/officeDocument/2006/math" xmlns:v="urn:schemas-microsoft-com:vml" xmlns:wp14="http://schemas.microsoft.com/office/word/2010/wordprocessingDrawing" xmlns:wp="http://schemas.openxmlformats.org/drawingml/2006/wordprocessingDrawing" xmlns:w10="urn:schemas-microsoft-com:office:word" xmlns:w="http://schemas.openxmlformats.org/wordprocessingml/2006/main" xmlns:w14="http://schemas.microsoft.com/office/word/2010/wordml" xmlns:w15="http://schemas.microsoft.com/office/word/2012/wordml" xmlns:w16cex="http://schemas.microsoft.com/office/word/2018/wordml/cex" xmlns:w16cid="http://schemas.microsoft.com/office/word/2016/wordml/cid" xmlns:w16="http://schemas.microsoft.com/office/word/2018/wordml" xmlns:w16sdtdh="http://schemas.microsoft.com/office/word/2020/wordml/sdtdatahash" xmlns:w16se="http://schemas.microsoft.com/office/word/2015/wordml/symex" xmlns:wpg="http://schemas.microsoft.com/office/word/2010/wordprocessingGroup" xmlns:wpi="http://schemas.microsoft.com/office/word/2010/wordprocessingInk" xmlns:wne="http://schemas.microsoft.com/office/word/2006/wordml" xmlns:wps="http://schemas.microsoft.com/office/word/2010/wordprocessingShape" mc:Ignorable="w14 w15 w16se w16cid w16 w16cex w16sdtdh wp14">
   <w:body>
     <w:p>
       <w:pPr>
@@ -313,7 +313,7 @@
                 <v:stroke joinstyle="miter"/>
                 <v:path gradientshapeok="t" o:connecttype="rect"/>
               </v:shapetype>
-              <v:shape id="_x0000_s1026" type="#_x0000_t202" style="position:absolute;margin-left:82.75pt;margin-top:-.75pt;width:133.95pt;height:37.5pt;z-index:251687936;visibility:visible;mso-wrap-style:square;mso-width-percent:0;mso-height-percent:0;mso-wrap-distance-left:9pt;mso-wrap-distance-top:3.6pt;mso-wrap-distance-right:9pt;mso-wrap-distance-bottom:3.6pt;mso-position-horizontal:right;mso-position-horizontal-relative:margin;mso-position-vertical:absolute;mso-position-vertical-relative:text;mso-width-percent:0;mso-height-percent:0;mso-width-relative:margin;mso-height-relative:margin;v-text-anchor:top" o:gfxdata="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" fillcolor="#323c54" stroked="f">
+              <v:shape id="_x0000_s1027" type="#_x0000_t202" style="position:absolute;margin-left:82.75pt;margin-top:-.75pt;width:133.95pt;height:37.5pt;z-index:251687936;visibility:visible;mso-wrap-style:square;mso-width-percent:0;mso-height-percent:0;mso-wrap-distance-left:9pt;mso-wrap-distance-top:3.6pt;mso-wrap-distance-right:9pt;mso-wrap-distance-bottom:3.6pt;mso-position-horizontal:right;mso-position-horizontal-relative:margin;mso-position-vertical:absolute;mso-position-vertical-relative:text;mso-width-percent:0;mso-height-percent:0;mso-width-relative:margin;mso-height-relative:margin;v-text-anchor:top" o:gfxdata="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" fillcolor="#323c54" stroked="f">
                 <v:textbox>
                   <w:txbxContent>
                     <w:p>
@@ -1401,7 +1401,7 @@
           </mc:Choice>
           <mc:Fallback>
             <w:pict>
-              <v:shape w14:anchorId="139B51AF" id="_x0000_s1028" type="#_x0000_t202" style="position:absolute;margin-left:542pt;margin-top:136.2pt;width:593.2pt;height:335.7pt;z-index:251668480;visibility:visible;mso-wrap-style:square;mso-width-percent:0;mso-height-percent:0;mso-wrap-distance-left:9pt;mso-wrap-distance-top:3.6pt;mso-wrap-distance-right:9pt;mso-wrap-distance-bottom:3.6pt;mso-position-horizontal:right;mso-position-horizontal-relative:margin;mso-position-vertical:absolute;mso-position-vertical-relative:text;mso-width-percent:0;mso-height-percent:0;mso-width-relative:margin;mso-height-relative:margin;v-text-anchor:top" o:gfxdata="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" filled="f" stroked="f">
+              <v:shape w14:anchorId="139B51AF" id="_x0000_s1028" type="#_x0000_t202" style="position:absolute;margin-left:542pt;margin-top:136.2pt;width:593.2pt;height:335.7pt;z-index:251668480;visibility:visible;mso-wrap-style:square;mso-width-percent:0;mso-height-percent:0;mso-wrap-distance-left:9pt;mso-wrap-distance-top:3.6pt;mso-wrap-distance-right:9pt;mso-wrap-distance-bottom:3.6pt;mso-position-horizontal:right;mso-position-horizontal-relative:margin;mso-position-vertical:absolute;mso-position-vertical-relative:text;mso-width-percent:0;mso-height-percent:0;mso-width-relative:margin;mso-height-relative:margin;v-text-anchor:top" o:gfxdata="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" filled="f" stroked="f">
                 <v:textbox inset="0,0,0,0">
                   <w:txbxContent>
                     <w:tbl>
@@ -2899,8 +2899,6 @@
           </mc:Fallback>
         </mc:AlternateContent>
       </w:r>
-      <w:bookmarkStart w:id="0" w:name="_GoBack"/>
-      <w:bookmarkEnd w:id="0"/>
     </w:p>
     <w:p>
       <w:pPr>
@@ -3017,25 +3015,7 @@
                                       <w:b/>
                                       <w:bCs/>
                                     </w:rPr>
-                                    <w:t>(</w:t>
-                                  </w:r>
-                                  <w:proofErr w:type="gramStart"/>
-                                  <w:r>
-                                    <w:rPr>
-                                      <w:rFonts w:ascii="Palanquin" w:hAnsi="Palanquin" w:cs="Palanquin"/>
-                                      <w:b/>
-                                      <w:bCs/>
-                                    </w:rPr>
-                                    <w:t>6 day</w:t>
-                                  </w:r>
-                                  <w:proofErr w:type="gramEnd"/>
-                                  <w:r>
-                                    <w:rPr>
-                                      <w:rFonts w:ascii="Palanquin" w:hAnsi="Palanquin" w:cs="Palanquin"/>
-                                      <w:b/>
-                                      <w:bCs/>
-                                    </w:rPr>
-                                    <w:t xml:space="preserve"> course)</w:t>
+                                    <w:t>(6 day course)</w:t>
                                   </w:r>
                                 </w:p>
                                 <w:p>
@@ -3719,7 +3699,7 @@
           </mc:Choice>
           <mc:Fallback>
             <w:pict>
-              <v:shape w14:anchorId="3BD5A40F" id="_x0000_s1032" type="#_x0000_t202" style="position:absolute;margin-left:1.3pt;margin-top:381.75pt;width:593.2pt;height:314.85pt;z-index:251685888;visibility:visible;mso-wrap-style:square;mso-width-percent:0;mso-height-percent:0;mso-wrap-distance-left:9pt;mso-wrap-distance-top:3.6pt;mso-wrap-distance-right:9pt;mso-wrap-distance-bottom:3.6pt;mso-position-horizontal:absolute;mso-position-horizontal-relative:margin;mso-position-vertical:absolute;mso-position-vertical-relative:text;mso-width-percent:0;mso-height-percent:0;mso-width-relative:margin;mso-height-relative:margin;v-text-anchor:top" o:gfxdata="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" stroked="f">
+              <v:shape w14:anchorId="3BD5A40F" id="_x0000_s1032" type="#_x0000_t202" style="position:absolute;margin-left:1.3pt;margin-top:381.75pt;width:593.2pt;height:314.85pt;z-index:251685888;visibility:visible;mso-wrap-style:square;mso-width-percent:0;mso-height-percent:0;mso-wrap-distance-left:9pt;mso-wrap-distance-top:3.6pt;mso-wrap-distance-right:9pt;mso-wrap-distance-bottom:3.6pt;mso-position-horizontal:absolute;mso-position-horizontal-relative:margin;mso-position-vertical:absolute;mso-position-vertical-relative:text;mso-width-percent:0;mso-height-percent:0;mso-width-relative:margin;mso-height-relative:margin;v-text-anchor:top" o:gfxdata="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" stroked="f">
                 <v:textbox>
                   <w:txbxContent>
                     <w:tbl>
@@ -3781,25 +3761,7 @@
                                 <w:b/>
                                 <w:bCs/>
                               </w:rPr>
-                              <w:t>(</w:t>
-                            </w:r>
-                            <w:proofErr w:type="gramStart"/>
-                            <w:r>
-                              <w:rPr>
-                                <w:rFonts w:ascii="Palanquin" w:hAnsi="Palanquin" w:cs="Palanquin"/>
-                                <w:b/>
-                                <w:bCs/>
-                              </w:rPr>
-                              <w:t>6 day</w:t>
-                            </w:r>
-                            <w:proofErr w:type="gramEnd"/>
-                            <w:r>
-                              <w:rPr>
-                                <w:rFonts w:ascii="Palanquin" w:hAnsi="Palanquin" w:cs="Palanquin"/>
-                                <w:b/>
-                                <w:bCs/>
-                              </w:rPr>
-                              <w:t xml:space="preserve"> course)</w:t>
+                              <w:t>(6 day course)</w:t>
                             </w:r>
                           </w:p>
                           <w:p>
@@ -6529,7 +6491,7 @@
           </mc:Choice>
           <mc:Fallback>
             <w:pict>
-              <v:shape w14:anchorId="69147018" id="_x0000_s1036" style="width:596.65pt;height:65.95pt;visibility:visible;mso-wrap-style:square;mso-left-percent:-10001;mso-top-percent:-10001;mso-position-horizontal:absolute;mso-position-horizontal-relative:char;mso-position-vertical:absolute;mso-position-vertical-relative:line;mso-left-percent:-10001;mso-top-percent:-10001;v-text-anchor:top" coordsize="7577455,836930" o:spt="100" o:gfxdata="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" adj="-11796480,,5400" path="m,l7577455,r,836930l,836930,,xe" fillcolor="#ffb74d">
+              <v:shape w14:anchorId="69147018" id="_x0000_s1036" style="width:596.65pt;height:65.95pt;visibility:visible;mso-wrap-style:square;mso-left-percent:-10001;mso-top-percent:-10001;mso-position-horizontal:absolute;mso-position-horizontal-relative:char;mso-position-vertical:absolute;mso-position-vertical-relative:line;mso-left-percent:-10001;mso-top-percent:-10001;v-text-anchor:top" coordsize="7577455,836930" o:spt="100" o:gfxdata="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" adj="-11796480,,5400" path="m,l7577455,r,836930l,836930,,xe" fillcolor="#ffb74d">
                 <v:stroke joinstyle="miter"/>
                 <v:formulas/>
                 <v:path o:connecttype="custom" o:connectlocs="0,0;7577455,0;7577455,837282;0,837282;0,0" o:connectangles="0,0,0,0,0" textboxrect="0,0,7577455,836930"/>
@@ -7056,7 +7018,7 @@
           </mc:Choice>
           <mc:Fallback>
             <w:pict>
-              <v:shape w14:anchorId="0BBD575A" id="_x0000_s1037" type="#_x0000_t202" style="position:absolute;margin-left:0;margin-top:377.35pt;width:588.1pt;height:348.7pt;z-index:251696128;visibility:visible;mso-wrap-style:square;mso-width-percent:0;mso-height-percent:0;mso-wrap-distance-left:9pt;mso-wrap-distance-top:3.6pt;mso-wrap-distance-right:9pt;mso-wrap-distance-bottom:3.6pt;mso-position-horizontal:left;mso-position-horizontal-relative:margin;mso-position-vertical:absolute;mso-position-vertical-relative:text;mso-width-percent:0;mso-height-percent:0;mso-width-relative:margin;mso-height-relative:margin;v-text-anchor:top" o:gfxdata="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" stroked="f">
+              <v:shape w14:anchorId="0BBD575A" id="_x0000_s1037" type="#_x0000_t202" style="position:absolute;margin-left:0;margin-top:377.35pt;width:588.1pt;height:348.7pt;z-index:251696128;visibility:visible;mso-wrap-style:square;mso-width-percent:0;mso-height-percent:0;mso-wrap-distance-left:9pt;mso-wrap-distance-top:3.6pt;mso-wrap-distance-right:9pt;mso-wrap-distance-bottom:3.6pt;mso-position-horizontal:left;mso-position-horizontal-relative:margin;mso-position-vertical:absolute;mso-position-vertical-relative:text;mso-width-percent:0;mso-height-percent:0;mso-width-relative:margin;mso-height-relative:margin;v-text-anchor:top" o:gfxdata="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" stroked="f">
                 <v:textbox>
                   <w:txbxContent>
                     <w:tbl>
@@ -8707,7 +8669,7 @@
           </mc:Choice>
           <mc:Fallback>
             <w:pict>
-              <v:shape w14:anchorId="3E2F0964" id="Text Box 10" o:spid="_x0000_s1041" type="#_x0000_t202" style="position:absolute;margin-left:543.2pt;margin-top:81.55pt;width:594.4pt;height:255.9pt;z-index:251691008;visibility:visible;mso-wrap-style:square;mso-width-percent:0;mso-height-percent:0;mso-wrap-distance-left:9pt;mso-wrap-distance-top:0;mso-wrap-distance-right:9pt;mso-wrap-distance-bottom:0;mso-position-horizontal:right;mso-position-horizontal-relative:margin;mso-position-vertical:absolute;mso-position-vertical-relative:text;mso-width-percent:0;mso-height-percent:0;mso-width-relative:margin;mso-height-relative:margin;v-text-anchor:top" o:gfxdata="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" fillcolor="white [3201]" stroked="f" strokeweight=".5pt">
+              <v:shape w14:anchorId="3E2F0964" id="Text Box 10" o:spid="_x0000_s1041" type="#_x0000_t202" style="position:absolute;margin-left:543.2pt;margin-top:81.55pt;width:594.4pt;height:255.9pt;z-index:251691008;visibility:visible;mso-wrap-style:square;mso-width-percent:0;mso-height-percent:0;mso-wrap-distance-left:9pt;mso-wrap-distance-top:0;mso-wrap-distance-right:9pt;mso-wrap-distance-bottom:0;mso-position-horizontal:right;mso-position-horizontal-relative:margin;mso-position-vertical:absolute;mso-position-vertical-relative:text;mso-width-percent:0;mso-height-percent:0;mso-width-relative:margin;mso-height-relative:margin;v-text-anchor:top" o:gfxdata="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" fillcolor="white [3201]" stroked="f" strokeweight=".5pt">
                 <v:textbox>
                   <w:txbxContent>
                     <w:tbl>
@@ -9224,7 +9186,7 @@
 </file>
 
 <file path=word/endnotes.xml><?xml version="1.0" encoding="utf-8"?>
-<w:endnotes xmlns:wpc="http://schemas.microsoft.com/office/word/2010/wordprocessingCanvas" xmlns:cx="http://schemas.microsoft.com/office/drawing/2014/chartex" xmlns:cx1="http://schemas.microsoft.com/office/drawing/2015/9/8/chartex" xmlns:cx2="http://schemas.microsoft.com/office/drawing/2015/10/21/chartex" xmlns:cx3="http://schemas.microsoft.com/office/drawing/2016/5/9/chartex" xmlns:cx4="http://schemas.microsoft.com/office/drawing/2016/5/10/chartex" xmlns:cx5="http://schemas.microsoft.com/office/drawing/2016/5/11/chartex" xmlns:cx6="http://schemas.microsoft.com/office/drawing/2016/5/12/chartex" xmlns:cx7="http://schemas.microsoft.com/office/drawing/2016/5/13/chartex" xmlns:cx8="http://schemas.microsoft.com/office/drawing/2016/5/14/chartex" xmlns:mc="http://schemas.openxmlformats.org/markup-compatibility/2006" xmlns:aink="http://schemas.microsoft.com/office/drawing/2016/ink" xmlns:am3d="http://schemas.microsoft.com/office/drawing/2017/model3d" xmlns:o="urn:schemas-microsoft-com:office:office" xmlns:r="http://schemas.openxmlformats.org/officeDocument/2006/relationships" xmlns:m="http://schemas.openxmlformats.org/officeDocument/2006/math" xmlns:v="urn:schemas-microsoft-com:vml" xmlns:wp14="http://schemas.microsoft.com/office/word/2010/wordprocessingDrawing" xmlns:wp="http://schemas.openxmlformats.org/drawingml/2006/wordprocessingDrawing" xmlns:w10="urn:schemas-microsoft-com:office:word" xmlns:w="http://schemas.openxmlformats.org/wordprocessingml/2006/main" xmlns:w14="http://schemas.microsoft.com/office/word/2010/wordml" xmlns:w15="http://schemas.microsoft.com/office/word/2012/wordml" xmlns:w16cid="http://schemas.microsoft.com/office/word/2016/wordml/cid" xmlns:w16se="http://schemas.microsoft.com/office/word/2015/wordml/symex" xmlns:wpg="http://schemas.microsoft.com/office/word/2010/wordprocessingGroup" xmlns:wpi="http://schemas.microsoft.com/office/word/2010/wordprocessingInk" xmlns:wne="http://schemas.microsoft.com/office/word/2006/wordml" xmlns:wps="http://schemas.microsoft.com/office/word/2010/wordprocessingShape" mc:Ignorable="w14 w15 w16se w16cid wp14">
+<w:endnotes xmlns:wpc="http://schemas.microsoft.com/office/word/2010/wordprocessingCanvas" xmlns:cx="http://schemas.microsoft.com/office/drawing/2014/chartex" xmlns:cx1="http://schemas.microsoft.com/office/drawing/2015/9/8/chartex" xmlns:cx2="http://schemas.microsoft.com/office/drawing/2015/10/21/chartex" xmlns:cx3="http://schemas.microsoft.com/office/drawing/2016/5/9/chartex" xmlns:cx4="http://schemas.microsoft.com/office/drawing/2016/5/10/chartex" xmlns:cx5="http://schemas.microsoft.com/office/drawing/2016/5/11/chartex" xmlns:cx6="http://schemas.microsoft.com/office/drawing/2016/5/12/chartex" xmlns:cx7="http://schemas.microsoft.com/office/drawing/2016/5/13/chartex" xmlns:cx8="http://schemas.microsoft.com/office/drawing/2016/5/14/chartex" xmlns:mc="http://schemas.openxmlformats.org/markup-compatibility/2006" xmlns:aink="http://schemas.microsoft.com/office/drawing/2016/ink" xmlns:am3d="http://schemas.microsoft.com/office/drawing/2017/model3d" xmlns:o="urn:schemas-microsoft-com:office:office" xmlns:r="http://schemas.openxmlformats.org/officeDocument/2006/relationships" xmlns:m="http://schemas.openxmlformats.org/officeDocument/2006/math" xmlns:v="urn:schemas-microsoft-com:vml" xmlns:wp14="http://schemas.microsoft.com/office/word/2010/wordprocessingDrawing" xmlns:wp="http://schemas.openxmlformats.org/drawingml/2006/wordprocessingDrawing" xmlns:w10="urn:schemas-microsoft-com:office:word" xmlns:w="http://schemas.openxmlformats.org/wordprocessingml/2006/main" xmlns:w14="http://schemas.microsoft.com/office/word/2010/wordml" xmlns:w15="http://schemas.microsoft.com/office/word/2012/wordml" xmlns:w16cex="http://schemas.microsoft.com/office/word/2018/wordml/cex" xmlns:w16cid="http://schemas.microsoft.com/office/word/2016/wordml/cid" xmlns:w16="http://schemas.microsoft.com/office/word/2018/wordml" xmlns:w16sdtdh="http://schemas.microsoft.com/office/word/2020/wordml/sdtdatahash" xmlns:w16se="http://schemas.microsoft.com/office/word/2015/wordml/symex" xmlns:wpg="http://schemas.microsoft.com/office/word/2010/wordprocessingGroup" xmlns:wpi="http://schemas.microsoft.com/office/word/2010/wordprocessingInk" xmlns:wne="http://schemas.microsoft.com/office/word/2006/wordml" xmlns:wps="http://schemas.microsoft.com/office/word/2010/wordprocessingShape" mc:Ignorable="w14 w15 w16se w16cid w16 w16cex w16sdtdh wp14">
   <w:endnote w:type="separator" w:id="-1">
     <w:p>
       <w:pPr>
@@ -9249,7 +9211,7 @@
 </file>
 
 <file path=word/footnotes.xml><?xml version="1.0" encoding="utf-8"?>
-<w:footnotes xmlns:wpc="http://schemas.microsoft.com/office/word/2010/wordprocessingCanvas" xmlns:cx="http://schemas.microsoft.com/office/drawing/2014/chartex" xmlns:cx1="http://schemas.microsoft.com/office/drawing/2015/9/8/chartex" xmlns:cx2="http://schemas.microsoft.com/office/drawing/2015/10/21/chartex" xmlns:cx3="http://schemas.microsoft.com/office/drawing/2016/5/9/chartex" xmlns:cx4="http://schemas.microsoft.com/office/drawing/2016/5/10/chartex" xmlns:cx5="http://schemas.microsoft.com/office/drawing/2016/5/11/chartex" xmlns:cx6="http://schemas.microsoft.com/office/drawing/2016/5/12/chartex" xmlns:cx7="http://schemas.microsoft.com/office/drawing/2016/5/13/chartex" xmlns:cx8="http://schemas.microsoft.com/office/drawing/2016/5/14/chartex" xmlns:mc="http://schemas.openxmlformats.org/markup-compatibility/2006" xmlns:aink="http://schemas.microsoft.com/office/drawing/2016/ink" xmlns:am3d="http://schemas.microsoft.com/office/drawing/2017/model3d" xmlns:o="urn:schemas-microsoft-com:office:office" xmlns:r="http://schemas.openxmlformats.org/officeDocument/2006/relationships" xmlns:m="http://schemas.openxmlformats.org/officeDocument/2006/math" xmlns:v="urn:schemas-microsoft-com:vml" xmlns:wp14="http://schemas.microsoft.com/office/word/2010/wordprocessingDrawing" xmlns:wp="http://schemas.openxmlformats.org/drawingml/2006/wordprocessingDrawing" xmlns:w10="urn:schemas-microsoft-com:office:word" xmlns:w="http://schemas.openxmlformats.org/wordprocessingml/2006/main" xmlns:w14="http://schemas.microsoft.com/office/word/2010/wordml" xmlns:w15="http://schemas.microsoft.com/office/word/2012/wordml" xmlns:w16cid="http://schemas.microsoft.com/office/word/2016/wordml/cid" xmlns:w16se="http://schemas.microsoft.com/office/word/2015/wordml/symex" xmlns:wpg="http://schemas.microsoft.com/office/word/2010/wordprocessingGroup" xmlns:wpi="http://schemas.microsoft.com/office/word/2010/wordprocessingInk" xmlns:wne="http://schemas.microsoft.com/office/word/2006/wordml" xmlns:wps="http://schemas.microsoft.com/office/word/2010/wordprocessingShape" mc:Ignorable="w14 w15 w16se w16cid wp14">
+<w:footnotes xmlns:wpc="http://schemas.microsoft.com/office/word/2010/wordprocessingCanvas" xmlns:cx="http://schemas.microsoft.com/office/drawing/2014/chartex" xmlns:cx1="http://schemas.microsoft.com/office/drawing/2015/9/8/chartex" xmlns:cx2="http://schemas.microsoft.com/office/drawing/2015/10/21/chartex" xmlns:cx3="http://schemas.microsoft.com/office/drawing/2016/5/9/chartex" xmlns:cx4="http://schemas.microsoft.com/office/drawing/2016/5/10/chartex" xmlns:cx5="http://schemas.microsoft.com/office/drawing/2016/5/11/chartex" xmlns:cx6="http://schemas.microsoft.com/office/drawing/2016/5/12/chartex" xmlns:cx7="http://schemas.microsoft.com/office/drawing/2016/5/13/chartex" xmlns:cx8="http://schemas.microsoft.com/office/drawing/2016/5/14/chartex" xmlns:mc="http://schemas.openxmlformats.org/markup-compatibility/2006" xmlns:aink="http://schemas.microsoft.com/office/drawing/2016/ink" xmlns:am3d="http://schemas.microsoft.com/office/drawing/2017/model3d" xmlns:o="urn:schemas-microsoft-com:office:office" xmlns:r="http://schemas.openxmlformats.org/officeDocument/2006/relationships" xmlns:m="http://schemas.openxmlformats.org/officeDocument/2006/math" xmlns:v="urn:schemas-microsoft-com:vml" xmlns:wp14="http://schemas.microsoft.com/office/word/2010/wordprocessingDrawing" xmlns:wp="http://schemas.openxmlformats.org/drawingml/2006/wordprocessingDrawing" xmlns:w10="urn:schemas-microsoft-com:office:word" xmlns:w="http://schemas.openxmlformats.org/wordprocessingml/2006/main" xmlns:w14="http://schemas.microsoft.com/office/word/2010/wordml" xmlns:w15="http://schemas.microsoft.com/office/word/2012/wordml" xmlns:w16cex="http://schemas.microsoft.com/office/word/2018/wordml/cex" xmlns:w16cid="http://schemas.microsoft.com/office/word/2016/wordml/cid" xmlns:w16="http://schemas.microsoft.com/office/word/2018/wordml" xmlns:w16sdtdh="http://schemas.microsoft.com/office/word/2020/wordml/sdtdatahash" xmlns:w16se="http://schemas.microsoft.com/office/word/2015/wordml/symex" xmlns:wpg="http://schemas.microsoft.com/office/word/2010/wordprocessingGroup" xmlns:wpi="http://schemas.microsoft.com/office/word/2010/wordprocessingInk" xmlns:wne="http://schemas.microsoft.com/office/word/2006/wordml" xmlns:wps="http://schemas.microsoft.com/office/word/2010/wordprocessingShape" mc:Ignorable="w14 w15 w16se w16cid w16 w16cex w16sdtdh wp14">
   <w:footnote w:type="separator" w:id="-1">
     <w:p>
       <w:pPr>
@@ -9274,7 +9236,7 @@
 </file>
 
 <file path=word/numbering.xml><?xml version="1.0" encoding="utf-8"?>
-<w:numbering xmlns:wpc="http://schemas.microsoft.com/office/word/2010/wordprocessingCanvas" xmlns:cx="http://schemas.microsoft.com/office/drawing/2014/chartex" xmlns:cx1="http://schemas.microsoft.com/office/drawing/2015/9/8/chartex" xmlns:cx2="http://schemas.microsoft.com/office/drawing/2015/10/21/chartex" xmlns:cx3="http://schemas.microsoft.com/office/drawing/2016/5/9/chartex" xmlns:cx4="http://schemas.microsoft.com/office/drawing/2016/5/10/chartex" xmlns:cx5="http://schemas.microsoft.com/office/drawing/2016/5/11/chartex" xmlns:cx6="http://schemas.microsoft.com/office/drawing/2016/5/12/chartex" xmlns:cx7="http://schemas.microsoft.com/office/drawing/2016/5/13/chartex" xmlns:cx8="http://schemas.microsoft.com/office/drawing/2016/5/14/chartex" xmlns:mc="http://schemas.openxmlformats.org/markup-compatibility/2006" xmlns:aink="http://schemas.microsoft.com/office/drawing/2016/ink" xmlns:am3d="http://schemas.microsoft.com/office/drawing/2017/model3d" xmlns:o="urn:schemas-microsoft-com:office:office" xmlns:r="http://schemas.openxmlformats.org/officeDocument/2006/relationships" xmlns:m="http://schemas.openxmlformats.org/officeDocument/2006/math" xmlns:v="urn:schemas-microsoft-com:vml" xmlns:wp14="http://schemas.microsoft.com/office/word/2010/wordprocessingDrawing" xmlns:wp="http://schemas.openxmlformats.org/drawingml/2006/wordprocessingDrawing" xmlns:w10="urn:schemas-microsoft-com:office:word" xmlns:w="http://schemas.openxmlformats.org/wordprocessingml/2006/main" xmlns:w14="http://schemas.microsoft.com/office/word/2010/wordml" xmlns:w15="http://schemas.microsoft.com/office/word/2012/wordml" xmlns:w16cid="http://schemas.microsoft.com/office/word/2016/wordml/cid" xmlns:w16se="http://schemas.microsoft.com/office/word/2015/wordml/symex" xmlns:wpg="http://schemas.microsoft.com/office/word/2010/wordprocessingGroup" xmlns:wpi="http://schemas.microsoft.com/office/word/2010/wordprocessingInk" xmlns:wne="http://schemas.microsoft.com/office/word/2006/wordml" xmlns:wps="http://schemas.microsoft.com/office/word/2010/wordprocessingShape" mc:Ignorable="w14 w15 w16se w16cid wp14">
+<w:numbering xmlns:wpc="http://schemas.microsoft.com/office/word/2010/wordprocessingCanvas" xmlns:cx="http://schemas.microsoft.com/office/drawing/2014/chartex" xmlns:cx1="http://schemas.microsoft.com/office/drawing/2015/9/8/chartex" xmlns:cx2="http://schemas.microsoft.com/office/drawing/2015/10/21/chartex" xmlns:cx3="http://schemas.microsoft.com/office/drawing/2016/5/9/chartex" xmlns:cx4="http://schemas.microsoft.com/office/drawing/2016/5/10/chartex" xmlns:cx5="http://schemas.microsoft.com/office/drawing/2016/5/11/chartex" xmlns:cx6="http://schemas.microsoft.com/office/drawing/2016/5/12/chartex" xmlns:cx7="http://schemas.microsoft.com/office/drawing/2016/5/13/chartex" xmlns:cx8="http://schemas.microsoft.com/office/drawing/2016/5/14/chartex" xmlns:mc="http://schemas.openxmlformats.org/markup-compatibility/2006" xmlns:aink="http://schemas.microsoft.com/office/drawing/2016/ink" xmlns:am3d="http://schemas.microsoft.com/office/drawing/2017/model3d" xmlns:o="urn:schemas-microsoft-com:office:office" xmlns:r="http://schemas.openxmlformats.org/officeDocument/2006/relationships" xmlns:m="http://schemas.openxmlformats.org/officeDocument/2006/math" xmlns:v="urn:schemas-microsoft-com:vml" xmlns:wp14="http://schemas.microsoft.com/office/word/2010/wordprocessingDrawing" xmlns:wp="http://schemas.openxmlformats.org/drawingml/2006/wordprocessingDrawing" xmlns:w10="urn:schemas-microsoft-com:office:word" xmlns:w="http://schemas.openxmlformats.org/wordprocessingml/2006/main" xmlns:w14="http://schemas.microsoft.com/office/word/2010/wordml" xmlns:w15="http://schemas.microsoft.com/office/word/2012/wordml" xmlns:w16cex="http://schemas.microsoft.com/office/word/2018/wordml/cex" xmlns:w16cid="http://schemas.microsoft.com/office/word/2016/wordml/cid" xmlns:w16="http://schemas.microsoft.com/office/word/2018/wordml" xmlns:w16sdtdh="http://schemas.microsoft.com/office/word/2020/wordml/sdtdatahash" xmlns:w16se="http://schemas.microsoft.com/office/word/2015/wordml/symex" xmlns:wpg="http://schemas.microsoft.com/office/word/2010/wordprocessingGroup" xmlns:wpi="http://schemas.microsoft.com/office/word/2010/wordprocessingInk" xmlns:wne="http://schemas.microsoft.com/office/word/2006/wordml" xmlns:wps="http://schemas.microsoft.com/office/word/2010/wordprocessingShape" mc:Ignorable="w14 w15 w16se w16cid w16 w16cex w16sdtdh wp14">
   <w:abstractNum w:abstractNumId="0" w15:restartNumberingAfterBreak="0">
     <w:nsid w:val="11FE676E"/>
     <w:multiLevelType w:val="multilevel"/>
@@ -11943,7 +11905,7 @@
 </file>
 
 <file path=word/styles.xml><?xml version="1.0" encoding="utf-8"?>
-<w:styles xmlns:mc="http://schemas.openxmlformats.org/markup-compatibility/2006" xmlns:r="http://schemas.openxmlformats.org/officeDocument/2006/relationships" xmlns:w="http://schemas.openxmlformats.org/wordprocessingml/2006/main" xmlns:w14="http://schemas.microsoft.com/office/word/2010/wordml" xmlns:w15="http://schemas.microsoft.com/office/word/2012/wordml" xmlns:w16cid="http://schemas.microsoft.com/office/word/2016/wordml/cid" xmlns:w16se="http://schemas.microsoft.com/office/word/2015/wordml/symex" mc:Ignorable="w14 w15 w16se w16cid">
+<w:styles xmlns:mc="http://schemas.openxmlformats.org/markup-compatibility/2006" xmlns:r="http://schemas.openxmlformats.org/officeDocument/2006/relationships" xmlns:w="http://schemas.openxmlformats.org/wordprocessingml/2006/main" xmlns:w14="http://schemas.microsoft.com/office/word/2010/wordml" xmlns:w15="http://schemas.microsoft.com/office/word/2012/wordml" xmlns:w16cex="http://schemas.microsoft.com/office/word/2018/wordml/cex" xmlns:w16cid="http://schemas.microsoft.com/office/word/2016/wordml/cid" xmlns:w16="http://schemas.microsoft.com/office/word/2018/wordml" xmlns:w16sdtdh="http://schemas.microsoft.com/office/word/2020/wordml/sdtdatahash" xmlns:w16se="http://schemas.microsoft.com/office/word/2015/wordml/symex" mc:Ignorable="w14 w15 w16se w16cid w16 w16cex w16sdtdh">
   <w:docDefaults>
     <w:rPrDefault>
       <w:rPr>
@@ -11959,7 +11921,7 @@
       </w:pPr>
     </w:pPrDefault>
   </w:docDefaults>
-  <w:latentStyles w:defLockedState="0" w:defUIPriority="99" w:defSemiHidden="0" w:defUnhideWhenUsed="0" w:defQFormat="0" w:count="377">
+  <w:latentStyles w:defLockedState="0" w:defUIPriority="99" w:defSemiHidden="0" w:defUnhideWhenUsed="0" w:defQFormat="0" w:count="376">
     <w:lsdException w:name="Normal" w:uiPriority="0" w:qFormat="1"/>
     <w:lsdException w:name="heading 1" w:uiPriority="9" w:qFormat="1"/>
     <w:lsdException w:name="heading 2" w:semiHidden="1" w:uiPriority="9" w:unhideWhenUsed="1" w:qFormat="1"/>
@@ -12336,7 +12298,6 @@
     <w:lsdException w:name="Hashtag" w:semiHidden="1" w:unhideWhenUsed="1"/>
     <w:lsdException w:name="Unresolved Mention" w:semiHidden="1" w:unhideWhenUsed="1"/>
     <w:lsdException w:name="Smart Link" w:semiHidden="1" w:unhideWhenUsed="1"/>
-    <w:lsdException w:name="Smart Link Error" w:semiHidden="1" w:unhideWhenUsed="1"/>
   </w:latentStyles>
   <w:style w:type="paragraph" w:default="1" w:styleId="Normal">
     <w:name w:val="Normal"/>

</xml_diff>